<commit_message>
added indents to week 6 code examples
</commit_message>
<xml_diff>
--- a/week6_dir/assignment_dir/assignment6_instructions.docx
+++ b/week6_dir/assignment_dir/assignment6_instructions.docx
@@ -72,7 +72,18 @@
           <w:sz w:val="26"/>
           <w:szCs w:val="26"/>
         </w:rPr>
-        <w:t>database and to update the fields for an existing device. The code for all the examples in the Lecture Notes is in the Lecture Note Code Examples zip file in this week’s Learning Resources. For the Hand-In Assignment this week, supply the PHP code to do the following:</w:t>
+        <w:t xml:space="preserve">database and to update the fields for an existing device. The code for all the examples in the Lecture Notes is in the Lecture Note Code Examples zip file </w:t>
+      </w:r>
+      <w:bookmarkStart w:id="0" w:name="_GoBack"/>
+      <w:bookmarkEnd w:id="0"/>
+      <w:r>
+        <w:rPr>
+          <w:rFonts w:ascii="Arial" w:hAnsi="Arial" w:cs="Arial"/>
+          <w:color w:val="262626"/>
+          <w:sz w:val="26"/>
+          <w:szCs w:val="26"/>
+        </w:rPr>
+        <w:t>in this week’s Learning Resources. For the Hand-In Assignment this week, supply the PHP code to do the following:</w:t>
       </w:r>
     </w:p>
     <w:p>
@@ -110,8 +121,6 @@
         </w:rPr>
         <w:t>Delete an existing product from the database.</w:t>
       </w:r>
-      <w:bookmarkStart w:id="0" w:name="_GoBack"/>
-      <w:bookmarkEnd w:id="0"/>
     </w:p>
     <w:p>
       <w:pPr>

</xml_diff>

<commit_message>
Started week 6 assignment
main-inc.html edited to include option for adding a new device.
addNewDevice.html file created.
Started addNewDevice1.php file.
</commit_message>
<xml_diff>
--- a/week6_dir/assignment_dir/assignment6_instructions.docx
+++ b/week6_dir/assignment_dir/assignment6_instructions.docx
@@ -72,18 +72,7 @@
           <w:sz w:val="26"/>
           <w:szCs w:val="26"/>
         </w:rPr>
-        <w:t xml:space="preserve">database and to update the fields for an existing device. The code for all the examples in the Lecture Notes is in the Lecture Note Code Examples zip file </w:t>
-      </w:r>
-      <w:bookmarkStart w:id="0" w:name="_GoBack"/>
-      <w:bookmarkEnd w:id="0"/>
-      <w:r>
-        <w:rPr>
-          <w:rFonts w:ascii="Arial" w:hAnsi="Arial" w:cs="Arial"/>
-          <w:color w:val="262626"/>
-          <w:sz w:val="26"/>
-          <w:szCs w:val="26"/>
-        </w:rPr>
-        <w:t>in this week’s Learning Resources. For the Hand-In Assignment this week, supply the PHP code to do the following:</w:t>
+        <w:t>database and to update the fields for an existing device. The code for all the examples in the Lecture Notes is in the Lecture Note Code Examples zip file in this week’s Learning Resources. For the Hand-In Assignment this week, supply the PHP code to do the following:</w:t>
       </w:r>
     </w:p>
     <w:p>
@@ -137,6 +126,7 @@
           <w:color w:val="262626"/>
           <w:sz w:val="26"/>
           <w:szCs w:val="26"/>
+          <w:highlight w:val="red"/>
         </w:rPr>
         <w:t>Utilise</w:t>
       </w:r>
@@ -147,6 +137,7 @@
           <w:color w:val="262626"/>
           <w:sz w:val="26"/>
           <w:szCs w:val="26"/>
+          <w:highlight w:val="red"/>
         </w:rPr>
         <w:t xml:space="preserve"> an </w:t>
       </w:r>
@@ -158,6 +149,7 @@
           <w:color w:val="262626"/>
           <w:sz w:val="26"/>
           <w:szCs w:val="26"/>
+          <w:highlight w:val="red"/>
         </w:rPr>
         <w:t>include</w:t>
       </w:r>
@@ -167,6 +159,7 @@
           <w:color w:val="262626"/>
           <w:sz w:val="26"/>
           <w:szCs w:val="26"/>
+          <w:highlight w:val="red"/>
         </w:rPr>
         <w:t xml:space="preserve"> statement to refer to </w:t>
       </w:r>
@@ -179,6 +172,7 @@
           <w:color w:val="262626"/>
           <w:sz w:val="26"/>
           <w:szCs w:val="26"/>
+          <w:highlight w:val="red"/>
         </w:rPr>
         <w:t>connection.php</w:t>
       </w:r>
@@ -189,8 +183,20 @@
           <w:color w:val="262626"/>
           <w:sz w:val="26"/>
           <w:szCs w:val="26"/>
-        </w:rPr>
-        <w:t xml:space="preserve"> instead of the long version of the database connection code so that you can keep the database more secure. See the Lecture Notes for more details.</w:t>
+          <w:highlight w:val="red"/>
+        </w:rPr>
+        <w:t xml:space="preserve"> instead of the long version of the database connection code so that you can keep the database more secure.</w:t>
+      </w:r>
+      <w:bookmarkStart w:id="0" w:name="_GoBack"/>
+      <w:bookmarkEnd w:id="0"/>
+      <w:r>
+        <w:rPr>
+          <w:rFonts w:ascii="Arial" w:hAnsi="Arial" w:cs="Arial"/>
+          <w:color w:val="262626"/>
+          <w:sz w:val="26"/>
+          <w:szCs w:val="26"/>
+        </w:rPr>
+        <w:t xml:space="preserve"> See the Lecture Notes for more details.</w:t>
       </w:r>
     </w:p>
     <w:p>

</xml_diff>

<commit_message>
Adding new device works
</commit_message>
<xml_diff>
--- a/week6_dir/assignment_dir/assignment6_instructions.docx
+++ b/week6_dir/assignment_dir/assignment6_instructions.docx
@@ -82,13 +82,17 @@
           <w:ilvl w:val="1"/>
           <w:numId w:val="1"/>
         </w:numPr>
-      </w:pPr>
-      <w:r>
-        <w:rPr>
-          <w:rFonts w:ascii="Arial" w:hAnsi="Arial" w:cs="Arial"/>
-          <w:color w:val="262626"/>
-          <w:sz w:val="26"/>
-          <w:szCs w:val="26"/>
+        <w:rPr>
+          <w:highlight w:val="green"/>
+        </w:rPr>
+      </w:pPr>
+      <w:r>
+        <w:rPr>
+          <w:rFonts w:ascii="Arial" w:hAnsi="Arial" w:cs="Arial"/>
+          <w:color w:val="262626"/>
+          <w:sz w:val="26"/>
+          <w:szCs w:val="26"/>
+          <w:highlight w:val="green"/>
         </w:rPr>
         <w:t>Add a new product to the database.</w:t>
       </w:r>
@@ -126,7 +130,7 @@
           <w:color w:val="262626"/>
           <w:sz w:val="26"/>
           <w:szCs w:val="26"/>
-          <w:highlight w:val="red"/>
+          <w:highlight w:val="green"/>
         </w:rPr>
         <w:t>Utilise</w:t>
       </w:r>
@@ -137,7 +141,7 @@
           <w:color w:val="262626"/>
           <w:sz w:val="26"/>
           <w:szCs w:val="26"/>
-          <w:highlight w:val="red"/>
+          <w:highlight w:val="green"/>
         </w:rPr>
         <w:t xml:space="preserve"> an </w:t>
       </w:r>
@@ -149,7 +153,7 @@
           <w:color w:val="262626"/>
           <w:sz w:val="26"/>
           <w:szCs w:val="26"/>
-          <w:highlight w:val="red"/>
+          <w:highlight w:val="green"/>
         </w:rPr>
         <w:t>include</w:t>
       </w:r>
@@ -159,7 +163,7 @@
           <w:color w:val="262626"/>
           <w:sz w:val="26"/>
           <w:szCs w:val="26"/>
-          <w:highlight w:val="red"/>
+          <w:highlight w:val="green"/>
         </w:rPr>
         <w:t xml:space="preserve"> statement to refer to </w:t>
       </w:r>
@@ -172,7 +176,7 @@
           <w:color w:val="262626"/>
           <w:sz w:val="26"/>
           <w:szCs w:val="26"/>
-          <w:highlight w:val="red"/>
+          <w:highlight w:val="green"/>
         </w:rPr>
         <w:t>connection.php</w:t>
       </w:r>
@@ -183,12 +187,10 @@
           <w:color w:val="262626"/>
           <w:sz w:val="26"/>
           <w:szCs w:val="26"/>
-          <w:highlight w:val="red"/>
+          <w:highlight w:val="green"/>
         </w:rPr>
         <w:t xml:space="preserve"> instead of the long version of the database connection code so that you can keep the database more secure.</w:t>
       </w:r>
-      <w:bookmarkStart w:id="0" w:name="_GoBack"/>
-      <w:bookmarkEnd w:id="0"/>
       <w:r>
         <w:rPr>
           <w:rFonts w:ascii="Arial" w:hAnsi="Arial" w:cs="Arial"/>
@@ -227,7 +229,18 @@
           <w:sz w:val="26"/>
           <w:szCs w:val="26"/>
         </w:rPr>
-        <w:t>To test your code, place it somewhere in your personal folder on the Laureate Web server. Remember that your group partners will also be testing their code, so you should each create a subdirectory with your name so as to not confuse yours with your group partners. You should not use any code from your group partners’ personal sub-folders. </w:t>
+        <w:t>To test your code, place it somewhere in your personal folder on the Laureate Web server. Remember that your group partners will also be testing their code, so you should each create a subdirectory with your name so as to not confuse yours with your group partners. You should not use any cod</w:t>
+      </w:r>
+      <w:bookmarkStart w:id="0" w:name="_GoBack"/>
+      <w:bookmarkEnd w:id="0"/>
+      <w:r>
+        <w:rPr>
+          <w:rFonts w:ascii="Arial" w:hAnsi="Arial" w:cs="Arial"/>
+          <w:color w:val="262626"/>
+          <w:sz w:val="26"/>
+          <w:szCs w:val="26"/>
+        </w:rPr>
+        <w:t>e from your group partners’ personal sub-folders. </w:t>
       </w:r>
     </w:p>
     <w:p>

</xml_diff>

<commit_message>
Delete device functioning in assignment 4
</commit_message>
<xml_diff>
--- a/week6_dir/assignment_dir/assignment6_instructions.docx
+++ b/week6_dir/assignment_dir/assignment6_instructions.docx
@@ -111,9 +111,12 @@
           <w:color w:val="262626"/>
           <w:sz w:val="26"/>
           <w:szCs w:val="26"/>
+          <w:highlight w:val="green"/>
         </w:rPr>
         <w:t>Delete an existing product from the database.</w:t>
       </w:r>
+      <w:bookmarkStart w:id="0" w:name="_GoBack"/>
+      <w:bookmarkEnd w:id="0"/>
     </w:p>
     <w:p>
       <w:pPr>
@@ -229,18 +232,7 @@
           <w:sz w:val="26"/>
           <w:szCs w:val="26"/>
         </w:rPr>
-        <w:t>To test your code, place it somewhere in your personal folder on the Laureate Web server. Remember that your group partners will also be testing their code, so you should each create a subdirectory with your name so as to not confuse yours with your group partners. You should not use any cod</w:t>
-      </w:r>
-      <w:bookmarkStart w:id="0" w:name="_GoBack"/>
-      <w:bookmarkEnd w:id="0"/>
-      <w:r>
-        <w:rPr>
-          <w:rFonts w:ascii="Arial" w:hAnsi="Arial" w:cs="Arial"/>
-          <w:color w:val="262626"/>
-          <w:sz w:val="26"/>
-          <w:szCs w:val="26"/>
-        </w:rPr>
-        <w:t>e from your group partners’ personal sub-folders. </w:t>
+        <w:t>To test your code, place it somewhere in your personal folder on the Laureate Web server. Remember that your group partners will also be testing their code, so you should each create a subdirectory with your name so as to not confuse yours with your group partners. You should not use any code from your group partners’ personal sub-folders. </w:t>
       </w:r>
     </w:p>
     <w:p>

</xml_diff>